<commit_message>
transform the matrix, convert to array, make a new matrix, calculate.
</commit_message>
<xml_diff>
--- a/Description of data collection.docx
+++ b/Description of data collection.docx
@@ -583,8 +583,6 @@
         </w:rPr>
         <w:t>e</w:t>
       </w:r>
-      <w:bookmarkStart w:id="0" w:name="_GoBack"/>
-      <w:bookmarkEnd w:id="0"/>
       <w:r>
         <w:rPr>
           <w:rFonts w:asciiTheme="minorHAnsi" w:hAnsiTheme="minorHAnsi"/>
@@ -1506,6 +1504,62 @@
           <w:t>http://dx.doi.org/10.5285/58a8802721c94c66ae45c3baa4d814d0</w:t>
         </w:r>
       </w:hyperlink>
+    </w:p>
+    <w:p>
+      <w:pPr>
+        <w:jc w:val="both"/>
+        <w:rPr>
+          <w:rFonts w:asciiTheme="minorHAnsi" w:hAnsiTheme="minorHAnsi"/>
+          <w:color w:val="000000"/>
+          <w:sz w:val="22"/>
+          <w:shd w:val="clear" w:color="auto" w:fill="FFFFFF"/>
+        </w:rPr>
+      </w:pPr>
+    </w:p>
+    <w:p>
+      <w:pPr>
+        <w:jc w:val="both"/>
+        <w:rPr>
+          <w:rFonts w:asciiTheme="minorHAnsi" w:hAnsiTheme="minorHAnsi"/>
+          <w:color w:val="000000"/>
+          <w:sz w:val="22"/>
+          <w:shd w:val="clear" w:color="auto" w:fill="FFFFFF"/>
+        </w:rPr>
+      </w:pPr>
+    </w:p>
+    <w:p>
+      <w:pPr>
+        <w:jc w:val="both"/>
+        <w:rPr>
+          <w:rFonts w:asciiTheme="minorHAnsi" w:hAnsiTheme="minorHAnsi"/>
+          <w:color w:val="000000"/>
+          <w:sz w:val="22"/>
+          <w:shd w:val="clear" w:color="auto" w:fill="FFFFFF"/>
+        </w:rPr>
+      </w:pPr>
+    </w:p>
+    <w:p>
+      <w:pPr>
+        <w:jc w:val="both"/>
+        <w:rPr>
+          <w:rFonts w:asciiTheme="minorHAnsi" w:hAnsiTheme="minorHAnsi"/>
+          <w:color w:val="000000"/>
+          <w:sz w:val="22"/>
+          <w:shd w:val="clear" w:color="auto" w:fill="FFFFFF"/>
+        </w:rPr>
+      </w:pPr>
+      <w:r>
+        <w:rPr>
+          <w:rFonts w:asciiTheme="minorHAnsi" w:hAnsiTheme="minorHAnsi"/>
+          <w:color w:val="000000"/>
+          <w:sz w:val="22"/>
+          <w:shd w:val="clear" w:color="auto" w:fill="FFFFFF"/>
+        </w:rPr>
+        <w:lastRenderedPageBreak/>
+        <w:t>Inverse distance weighting: using a radius of 0.5 Euclidean distance.</w:t>
+      </w:r>
+      <w:bookmarkStart w:id="0" w:name="_GoBack"/>
+      <w:bookmarkEnd w:id="0"/>
     </w:p>
     <w:p>
       <w:pPr>

</xml_diff>